<commit_message>
Documentos finales de gestion
</commit_message>
<xml_diff>
--- a/proyecto/iteraciones/sprint-11/Sprint Backlog_Sprint11.docx
+++ b/proyecto/iteraciones/sprint-11/Sprint Backlog_Sprint11.docx
@@ -45,8 +45,6 @@
         </w:rPr>
         <w:t>1</w:t>
       </w:r>
-      <w:bookmarkStart w:id="0" w:name="_GoBack"/>
-      <w:bookmarkEnd w:id="0"/>
     </w:p>
     <w:p/>
     <w:tbl>
@@ -248,7 +246,7 @@
               <w:jc w:val="center"/>
             </w:pPr>
             <w:r>
-              <w:t>8</w:t>
+              <w:t>10</w:t>
             </w:r>
           </w:p>
         </w:tc>
@@ -330,7 +328,7 @@
               <w:jc w:val="center"/>
             </w:pPr>
             <w:r>
-              <w:t>8</w:t>
+              <w:t>20</w:t>
             </w:r>
           </w:p>
         </w:tc>
@@ -494,8 +492,10 @@
               <w:jc w:val="center"/>
             </w:pPr>
             <w:r>
-              <w:t>8</w:t>
-            </w:r>
+              <w:t>30</w:t>
+            </w:r>
+            <w:bookmarkStart w:id="0" w:name="_GoBack"/>
+            <w:bookmarkEnd w:id="0"/>
           </w:p>
         </w:tc>
         <w:tc>

</xml_diff>